<commit_message>
save de animais para publicar
</commit_message>
<xml_diff>
--- a/guião de utilizadores.docx
+++ b/guião de utilizadores.docx
@@ -1105,6 +1105,306 @@
         </w:rPr>
       </w:pPr>
     </w:p>
+    <w:p>
+      <w:r>
+        <w:t>Animais a publicar</w:t>
+      </w:r>
+    </w:p>
+    <w:tbl>
+      <w:tblPr>
+        <w:tblStyle w:val="TabeladeGrelha4-Destaque1"/>
+        <w:tblW w:w="0" w:type="auto"/>
+        <w:tblLook w:val="04A0" w:firstRow="1" w:lastRow="0" w:firstColumn="1" w:lastColumn="0" w:noHBand="0" w:noVBand="1"/>
+      </w:tblPr>
+      <w:tblGrid>
+        <w:gridCol w:w="2123"/>
+        <w:gridCol w:w="2123"/>
+        <w:gridCol w:w="2124"/>
+        <w:gridCol w:w="2124"/>
+      </w:tblGrid>
+      <w:tr>
+        <w:trPr>
+          <w:cnfStyle w:val="100000000000" w:firstRow="1" w:lastRow="0" w:firstColumn="0" w:lastColumn="0" w:oddVBand="0" w:evenVBand="0" w:oddHBand="0" w:evenHBand="0" w:firstRowFirstColumn="0" w:firstRowLastColumn="0" w:lastRowFirstColumn="0" w:lastRowLastColumn="0"/>
+        </w:trPr>
+        <w:tc>
+          <w:tcPr>
+            <w:cnfStyle w:val="001000000000" w:firstRow="0" w:lastRow="0" w:firstColumn="1" w:lastColumn="0" w:oddVBand="0" w:evenVBand="0" w:oddHBand="0" w:evenHBand="0" w:firstRowFirstColumn="0" w:firstRowLastColumn="0" w:lastRowFirstColumn="0" w:lastRowLastColumn="0"/>
+            <w:tcW w:w="2123" w:type="dxa"/>
+          </w:tcPr>
+          <w:p>
+            <w:r>
+              <w:t>Nome</w:t>
+            </w:r>
+          </w:p>
+        </w:tc>
+        <w:tc>
+          <w:tcPr>
+            <w:tcW w:w="2123" w:type="dxa"/>
+          </w:tcPr>
+          <w:p>
+            <w:pPr>
+              <w:cnfStyle w:val="100000000000" w:firstRow="1" w:lastRow="0" w:firstColumn="0" w:lastColumn="0" w:oddVBand="0" w:evenVBand="0" w:oddHBand="0" w:evenHBand="0" w:firstRowFirstColumn="0" w:firstRowLastColumn="0" w:lastRowFirstColumn="0" w:lastRowLastColumn="0"/>
+            </w:pPr>
+            <w:r>
+              <w:t>Tipo</w:t>
+            </w:r>
+          </w:p>
+        </w:tc>
+        <w:tc>
+          <w:tcPr>
+            <w:tcW w:w="2124" w:type="dxa"/>
+          </w:tcPr>
+          <w:p>
+            <w:pPr>
+              <w:cnfStyle w:val="100000000000" w:firstRow="1" w:lastRow="0" w:firstColumn="0" w:lastColumn="0" w:oddVBand="0" w:evenVBand="0" w:oddHBand="0" w:evenHBand="0" w:firstRowFirstColumn="0" w:firstRowLastColumn="0" w:lastRowFirstColumn="0" w:lastRowLastColumn="0"/>
+            </w:pPr>
+            <w:r>
+              <w:t>Raça</w:t>
+            </w:r>
+          </w:p>
+        </w:tc>
+        <w:tc>
+          <w:tcPr>
+            <w:tcW w:w="2124" w:type="dxa"/>
+          </w:tcPr>
+          <w:p>
+            <w:pPr>
+              <w:cnfStyle w:val="100000000000" w:firstRow="1" w:lastRow="0" w:firstColumn="0" w:lastColumn="0" w:oddVBand="0" w:evenVBand="0" w:oddHBand="0" w:evenHBand="0" w:firstRowFirstColumn="0" w:firstRowLastColumn="0" w:lastRowFirstColumn="0" w:lastRowLastColumn="0"/>
+            </w:pPr>
+            <w:r>
+              <w:t>Género</w:t>
+            </w:r>
+          </w:p>
+        </w:tc>
+      </w:tr>
+      <w:tr>
+        <w:trPr>
+          <w:cnfStyle w:val="000000100000" w:firstRow="0" w:lastRow="0" w:firstColumn="0" w:lastColumn="0" w:oddVBand="0" w:evenVBand="0" w:oddHBand="1" w:evenHBand="0" w:firstRowFirstColumn="0" w:firstRowLastColumn="0" w:lastRowFirstColumn="0" w:lastRowLastColumn="0"/>
+        </w:trPr>
+        <w:tc>
+          <w:tcPr>
+            <w:cnfStyle w:val="001000000000" w:firstRow="0" w:lastRow="0" w:firstColumn="1" w:lastColumn="0" w:oddVBand="0" w:evenVBand="0" w:oddHBand="0" w:evenHBand="0" w:firstRowFirstColumn="0" w:firstRowLastColumn="0" w:lastRowFirstColumn="0" w:lastRowLastColumn="0"/>
+            <w:tcW w:w="2123" w:type="dxa"/>
+          </w:tcPr>
+          <w:p>
+            <w:r>
+              <w:t>Dallas</w:t>
+            </w:r>
+          </w:p>
+        </w:tc>
+        <w:tc>
+          <w:tcPr>
+            <w:tcW w:w="2123" w:type="dxa"/>
+          </w:tcPr>
+          <w:p>
+            <w:pPr>
+              <w:cnfStyle w:val="000000100000" w:firstRow="0" w:lastRow="0" w:firstColumn="0" w:lastColumn="0" w:oddVBand="0" w:evenVBand="0" w:oddHBand="1" w:evenHBand="0" w:firstRowFirstColumn="0" w:firstRowLastColumn="0" w:lastRowFirstColumn="0" w:lastRowLastColumn="0"/>
+            </w:pPr>
+            <w:r>
+              <w:t>cão</w:t>
+            </w:r>
+          </w:p>
+        </w:tc>
+        <w:tc>
+          <w:tcPr>
+            <w:tcW w:w="2124" w:type="dxa"/>
+          </w:tcPr>
+          <w:p>
+            <w:pPr>
+              <w:cnfStyle w:val="000000100000" w:firstRow="0" w:lastRow="0" w:firstColumn="0" w:lastColumn="0" w:oddVBand="0" w:evenVBand="0" w:oddHBand="1" w:evenHBand="0" w:firstRowFirstColumn="0" w:firstRowLastColumn="0" w:lastRowFirstColumn="0" w:lastRowLastColumn="0"/>
+            </w:pPr>
+            <w:proofErr w:type="spellStart"/>
+            <w:r>
+              <w:t>boder</w:t>
+            </w:r>
+            <w:proofErr w:type="spellEnd"/>
+            <w:r>
+              <w:t xml:space="preserve"> </w:t>
+            </w:r>
+            <w:proofErr w:type="spellStart"/>
+            <w:r>
+              <w:t>collie</w:t>
+            </w:r>
+            <w:proofErr w:type="spellEnd"/>
+          </w:p>
+        </w:tc>
+        <w:tc>
+          <w:tcPr>
+            <w:tcW w:w="2124" w:type="dxa"/>
+          </w:tcPr>
+          <w:p>
+            <w:pPr>
+              <w:cnfStyle w:val="000000100000" w:firstRow="0" w:lastRow="0" w:firstColumn="0" w:lastColumn="0" w:oddVBand="0" w:evenVBand="0" w:oddHBand="1" w:evenHBand="0" w:firstRowFirstColumn="0" w:firstRowLastColumn="0" w:lastRowFirstColumn="0" w:lastRowLastColumn="0"/>
+            </w:pPr>
+            <w:r>
+              <w:t>Masculino</w:t>
+            </w:r>
+          </w:p>
+        </w:tc>
+      </w:tr>
+      <w:tr>
+        <w:tc>
+          <w:tcPr>
+            <w:cnfStyle w:val="001000000000" w:firstRow="0" w:lastRow="0" w:firstColumn="1" w:lastColumn="0" w:oddVBand="0" w:evenVBand="0" w:oddHBand="0" w:evenHBand="0" w:firstRowFirstColumn="0" w:firstRowLastColumn="0" w:lastRowFirstColumn="0" w:lastRowLastColumn="0"/>
+            <w:tcW w:w="2123" w:type="dxa"/>
+          </w:tcPr>
+          <w:p>
+            <w:proofErr w:type="spellStart"/>
+            <w:r>
+              <w:t>Ozzy</w:t>
+            </w:r>
+            <w:proofErr w:type="spellEnd"/>
+          </w:p>
+        </w:tc>
+        <w:tc>
+          <w:tcPr>
+            <w:tcW w:w="2123" w:type="dxa"/>
+          </w:tcPr>
+          <w:p>
+            <w:pPr>
+              <w:cnfStyle w:val="000000000000" w:firstRow="0" w:lastRow="0" w:firstColumn="0" w:lastColumn="0" w:oddVBand="0" w:evenVBand="0" w:oddHBand="0" w:evenHBand="0" w:firstRowFirstColumn="0" w:firstRowLastColumn="0" w:lastRowFirstColumn="0" w:lastRowLastColumn="0"/>
+            </w:pPr>
+            <w:r>
+              <w:t>cão</w:t>
+            </w:r>
+          </w:p>
+        </w:tc>
+        <w:tc>
+          <w:tcPr>
+            <w:tcW w:w="2124" w:type="dxa"/>
+          </w:tcPr>
+          <w:p>
+            <w:pPr>
+              <w:cnfStyle w:val="000000000000" w:firstRow="0" w:lastRow="0" w:firstColumn="0" w:lastColumn="0" w:oddVBand="0" w:evenVBand="0" w:oddHBand="0" w:evenHBand="0" w:firstRowFirstColumn="0" w:firstRowLastColumn="0" w:lastRowFirstColumn="0" w:lastRowLastColumn="0"/>
+            </w:pPr>
+            <w:r>
+              <w:t>Pinscher</w:t>
+            </w:r>
+          </w:p>
+        </w:tc>
+        <w:tc>
+          <w:tcPr>
+            <w:tcW w:w="2124" w:type="dxa"/>
+          </w:tcPr>
+          <w:p>
+            <w:pPr>
+              <w:cnfStyle w:val="000000000000" w:firstRow="0" w:lastRow="0" w:firstColumn="0" w:lastColumn="0" w:oddVBand="0" w:evenVBand="0" w:oddHBand="0" w:evenHBand="0" w:firstRowFirstColumn="0" w:firstRowLastColumn="0" w:lastRowFirstColumn="0" w:lastRowLastColumn="0"/>
+            </w:pPr>
+            <w:r>
+              <w:t>Feminino</w:t>
+            </w:r>
+          </w:p>
+        </w:tc>
+      </w:tr>
+      <w:tr>
+        <w:trPr>
+          <w:cnfStyle w:val="000000100000" w:firstRow="0" w:lastRow="0" w:firstColumn="0" w:lastColumn="0" w:oddVBand="0" w:evenVBand="0" w:oddHBand="1" w:evenHBand="0" w:firstRowFirstColumn="0" w:firstRowLastColumn="0" w:lastRowFirstColumn="0" w:lastRowLastColumn="0"/>
+        </w:trPr>
+        <w:tc>
+          <w:tcPr>
+            <w:cnfStyle w:val="001000000000" w:firstRow="0" w:lastRow="0" w:firstColumn="1" w:lastColumn="0" w:oddVBand="0" w:evenVBand="0" w:oddHBand="0" w:evenHBand="0" w:firstRowFirstColumn="0" w:firstRowLastColumn="0" w:lastRowFirstColumn="0" w:lastRowLastColumn="0"/>
+            <w:tcW w:w="2123" w:type="dxa"/>
+          </w:tcPr>
+          <w:p>
+            <w:r>
+              <w:t xml:space="preserve">Fofinha  </w:t>
+            </w:r>
+          </w:p>
+        </w:tc>
+        <w:tc>
+          <w:tcPr>
+            <w:tcW w:w="2123" w:type="dxa"/>
+          </w:tcPr>
+          <w:p>
+            <w:pPr>
+              <w:cnfStyle w:val="000000100000" w:firstRow="0" w:lastRow="0" w:firstColumn="0" w:lastColumn="0" w:oddVBand="0" w:evenVBand="0" w:oddHBand="1" w:evenHBand="0" w:firstRowFirstColumn="0" w:firstRowLastColumn="0" w:lastRowFirstColumn="0" w:lastRowLastColumn="0"/>
+            </w:pPr>
+            <w:r>
+              <w:t>Gato</w:t>
+            </w:r>
+          </w:p>
+        </w:tc>
+        <w:tc>
+          <w:tcPr>
+            <w:tcW w:w="2124" w:type="dxa"/>
+          </w:tcPr>
+          <w:p>
+            <w:pPr>
+              <w:cnfStyle w:val="000000100000" w:firstRow="0" w:lastRow="0" w:firstColumn="0" w:lastColumn="0" w:oddVBand="0" w:evenVBand="0" w:oddHBand="1" w:evenHBand="0" w:firstRowFirstColumn="0" w:firstRowLastColumn="0" w:lastRowFirstColumn="0" w:lastRowLastColumn="0"/>
+            </w:pPr>
+            <w:r>
+              <w:t>azul russo</w:t>
+            </w:r>
+          </w:p>
+        </w:tc>
+        <w:tc>
+          <w:tcPr>
+            <w:tcW w:w="2124" w:type="dxa"/>
+          </w:tcPr>
+          <w:p>
+            <w:pPr>
+              <w:cnfStyle w:val="000000100000" w:firstRow="0" w:lastRow="0" w:firstColumn="0" w:lastColumn="0" w:oddVBand="0" w:evenVBand="0" w:oddHBand="1" w:evenHBand="0" w:firstRowFirstColumn="0" w:firstRowLastColumn="0" w:lastRowFirstColumn="0" w:lastRowLastColumn="0"/>
+            </w:pPr>
+            <w:r>
+              <w:t>Masculino</w:t>
+            </w:r>
+          </w:p>
+        </w:tc>
+      </w:tr>
+      <w:tr>
+        <w:tc>
+          <w:tcPr>
+            <w:cnfStyle w:val="001000000000" w:firstRow="0" w:lastRow="0" w:firstColumn="1" w:lastColumn="0" w:oddVBand="0" w:evenVBand="0" w:oddHBand="0" w:evenHBand="0" w:firstRowFirstColumn="0" w:firstRowLastColumn="0" w:lastRowFirstColumn="0" w:lastRowLastColumn="0"/>
+            <w:tcW w:w="2123" w:type="dxa"/>
+          </w:tcPr>
+          <w:p>
+            <w:r>
+              <w:t>Lulu</w:t>
+            </w:r>
+          </w:p>
+        </w:tc>
+        <w:tc>
+          <w:tcPr>
+            <w:tcW w:w="2123" w:type="dxa"/>
+          </w:tcPr>
+          <w:p>
+            <w:pPr>
+              <w:cnfStyle w:val="000000000000" w:firstRow="0" w:lastRow="0" w:firstColumn="0" w:lastColumn="0" w:oddVBand="0" w:evenVBand="0" w:oddHBand="0" w:evenHBand="0" w:firstRowFirstColumn="0" w:firstRowLastColumn="0" w:lastRowFirstColumn="0" w:lastRowLastColumn="0"/>
+            </w:pPr>
+            <w:r>
+              <w:t>Gato</w:t>
+            </w:r>
+          </w:p>
+        </w:tc>
+        <w:tc>
+          <w:tcPr>
+            <w:tcW w:w="2124" w:type="dxa"/>
+          </w:tcPr>
+          <w:p>
+            <w:pPr>
+              <w:cnfStyle w:val="000000000000" w:firstRow="0" w:lastRow="0" w:firstColumn="0" w:lastColumn="0" w:oddVBand="0" w:evenVBand="0" w:oddHBand="0" w:evenHBand="0" w:firstRowFirstColumn="0" w:firstRowLastColumn="0" w:lastRowFirstColumn="0" w:lastRowLastColumn="0"/>
+            </w:pPr>
+            <w:r>
+              <w:t>Bombaim</w:t>
+            </w:r>
+          </w:p>
+        </w:tc>
+        <w:tc>
+          <w:tcPr>
+            <w:tcW w:w="2124" w:type="dxa"/>
+          </w:tcPr>
+          <w:p>
+            <w:pPr>
+              <w:cnfStyle w:val="000000000000" w:firstRow="0" w:lastRow="0" w:firstColumn="0" w:lastColumn="0" w:oddVBand="0" w:evenVBand="0" w:oddHBand="0" w:evenHBand="0" w:firstRowFirstColumn="0" w:firstRowLastColumn="0" w:lastRowFirstColumn="0" w:lastRowLastColumn="0"/>
+            </w:pPr>
+            <w:r>
+              <w:t>Feminino</w:t>
+            </w:r>
+          </w:p>
+        </w:tc>
+      </w:tr>
+    </w:tbl>
+    <w:p/>
     <w:sectPr>
       <w:pgSz w:w="11906" w:h="16838"/>
       <w:pgMar w:top="1417" w:right="1701" w:bottom="1417" w:left="1701" w:header="708" w:footer="708" w:gutter="0"/>
@@ -1517,6 +1817,7 @@
   <w:style w:type="character" w:default="1" w:styleId="Tipodeletrapredefinidodopargrafo">
     <w:name w:val="Default Paragraph Font"/>
     <w:uiPriority w:val="1"/>
+    <w:semiHidden/>
     <w:unhideWhenUsed/>
   </w:style>
   <w:style w:type="table" w:default="1" w:styleId="Tabelanormal">

</xml_diff>